<commit_message>
added another item to section 2
commit 2 section 2
</commit_message>
<xml_diff>
--- a/DOCUMENT TEST.docx
+++ b/DOCUMENT TEST.docx
@@ -28,6 +28,20 @@
     <w:p>
       <w:r>
         <w:t>Second new section added.</w:t>
+      </w:r>
+    </w:p>
+    <w:p>
+      <w:r>
+        <w:t>Another addition to section 2. 2</w:t>
+      </w:r>
+      <w:r>
+        <w:rPr>
+          <w:vertAlign w:val="superscript"/>
+        </w:rPr>
+        <w:t>nd</w:t>
+      </w:r>
+      <w:r>
+        <w:t xml:space="preserve"> Commit.</w:t>
       </w:r>
       <w:bookmarkStart w:id="0" w:name="_GoBack"/>
       <w:bookmarkEnd w:id="0"/>

</xml_diff>

<commit_message>
Section 2 - minor edit
Replaced "2nd" with "Second".
</commit_message>
<xml_diff>
--- a/DOCUMENT TEST.docx
+++ b/DOCUMENT TEST.docx
@@ -32,19 +32,16 @@
     </w:p>
     <w:p>
       <w:r>
-        <w:t>Another addition to section 2. 2</w:t>
-      </w:r>
-      <w:r>
-        <w:rPr>
-          <w:vertAlign w:val="superscript"/>
-        </w:rPr>
-        <w:t>nd</w:t>
-      </w:r>
-      <w:r>
-        <w:t xml:space="preserve"> Commit.</w:t>
+        <w:t xml:space="preserve">Another addition to section 2. </w:t>
+      </w:r>
+      <w:r>
+        <w:t>Second</w:t>
       </w:r>
       <w:bookmarkStart w:id="0" w:name="_GoBack"/>
       <w:bookmarkEnd w:id="0"/>
+      <w:r>
+        <w:t xml:space="preserve"> Commit.</w:t>
+      </w:r>
     </w:p>
     <w:p/>
     <w:sectPr>

</xml_diff>